<commit_message>
Finished encoding article "Le jeune Louis"
</commit_message>
<xml_diff>
--- a/v1n10.docx
+++ b/v1n10.docx
@@ -25739,17 +25739,12 @@
         <w:t xml:space="preserve"> civil du premier arrondissement. Le </w:t>
       </w:r>
       <w:proofErr w:type="spellStart"/>
-      <w:proofErr w:type="gramStart"/>
       <w:r>
         <w:t>voici</w:t>
       </w:r>
       <w:proofErr w:type="spellEnd"/>
       <w:r>
-        <w:t xml:space="preserve"> :</w:t>
-      </w:r>
-      <w:proofErr w:type="gramEnd"/>
-      <w:r>
-        <w:t xml:space="preserve"> </w:t>
+        <w:t xml:space="preserve"> : </w:t>
       </w:r>
       <w:r>
         <w:t xml:space="preserve">« </w:t>
@@ -25763,7 +25758,13 @@
       </w:r>
       <w:proofErr w:type="spellEnd"/>
       <w:r>
-        <w:t xml:space="preserve"> 1850, à midi et demi : </w:t>
+        <w:t xml:space="preserve"> 18</w:t>
+      </w:r>
+      <w:r>
+        <w:t>3</w:t>
+      </w:r>
+      <w:r>
+        <w:t xml:space="preserve">0, à midi et demi : </w:t>
       </w:r>
       <w:proofErr w:type="spellStart"/>
       <w:r>

</xml_diff>